<commit_message>
add text for geology table
</commit_message>
<xml_diff>
--- a/well_passport/results/generated_doc.docx
+++ b/well_passport/results/generated_doc.docx
@@ -47,7 +47,7 @@
                   <wp:extent cx="689610" cy="704850"/>
                   <wp:effectExtent l="0" t="0" r="0" b="0"/>
                   <wp:wrapSquare wrapText="bothSides"/>
-                  <wp:docPr id="1001" name="Рисунок 2" descr="Изображение выглядит как маска&#10;&#10;Автоматически созданное описание"/>
+                  <wp:docPr id="2" name="Рисунок 2" descr="Изображение выглядит как маска&#10;&#10;Автоматически созданное описание"/>
                   <wp:cNvGraphicFramePr>
                     <a:graphicFrameLocks xmlns:a="http://schemas.openxmlformats.org/drawingml/2006/main" noChangeAspect="1"/>
                   </wp:cNvGraphicFramePr>
@@ -200,7 +200,7 @@
           <w:b/>
           <w:sz w:val="52"/>
         </w:rPr>
-        <w:t xml:space="preserve">ПАСПОРТ</w:t>
+        <w:t>ПАСПОРТ</w:t>
       </w:r>
     </w:p>
     <w:p>
@@ -218,7 +218,41 @@
           <w:sz w:val="28"/>
           <w:szCs w:val="28"/>
         </w:rPr>
-        <w:t xml:space="preserve">Восстановленный</w:t>
+        <w:t xml:space="preserve">{{ </w:t>
+      </w:r>
+      <w:r>
+        <w:rPr>
+          <w:b/>
+          <w:sz w:val="28"/>
+          <w:szCs w:val="28"/>
+          <w:lang w:val="en-US"/>
+        </w:rPr>
+        <w:t>passport</w:t>
+      </w:r>
+      <w:r>
+        <w:rPr>
+          <w:b/>
+          <w:sz w:val="28"/>
+          <w:szCs w:val="28"/>
+        </w:rPr>
+        <w:t>_</w:t>
+      </w:r>
+      <w:r>
+        <w:rPr>
+          <w:b/>
+          <w:sz w:val="28"/>
+          <w:szCs w:val="28"/>
+          <w:lang w:val="en-US"/>
+        </w:rPr>
+        <w:t>type</w:t>
+      </w:r>
+      <w:r>
+        <w:rPr>
+          <w:b/>
+          <w:sz w:val="28"/>
+          <w:szCs w:val="28"/>
+        </w:rPr>
+        <w:t xml:space="preserve"> }}</w:t>
       </w:r>
     </w:p>
     <w:p>
@@ -241,7 +275,37 @@
           <w:sz w:val="28"/>
           <w:szCs w:val="28"/>
         </w:rPr>
-        <w:t xml:space="preserve">2</w:t>
+        <w:t xml:space="preserve">{{ </w:t>
+      </w:r>
+      <w:r>
+        <w:rPr>
+          <w:sz w:val="28"/>
+          <w:szCs w:val="28"/>
+          <w:lang w:val="en-US"/>
+        </w:rPr>
+        <w:t>well</w:t>
+      </w:r>
+      <w:r>
+        <w:rPr>
+          <w:sz w:val="28"/>
+          <w:szCs w:val="28"/>
+        </w:rPr>
+        <w:t>_</w:t>
+      </w:r>
+      <w:r>
+        <w:rPr>
+          <w:sz w:val="28"/>
+          <w:szCs w:val="28"/>
+          <w:lang w:val="en-US"/>
+        </w:rPr>
+        <w:t>number</w:t>
+      </w:r>
+      <w:r>
+        <w:rPr>
+          <w:sz w:val="28"/>
+          <w:szCs w:val="28"/>
+        </w:rPr>
+        <w:t xml:space="preserve"> }}</w:t>
       </w:r>
     </w:p>
     <w:p>
@@ -266,7 +330,7 @@
           <w:sz w:val="28"/>
           <w:szCs w:val="28"/>
         </w:rPr>
-        <w:t xml:space="preserve">расположенной по адресу:</w:t>
+        <w:t>расположенной по адресу:</w:t>
       </w:r>
     </w:p>
     <w:p>
@@ -282,7 +346,37 @@
           <w:sz w:val="28"/>
           <w:szCs w:val="28"/>
         </w:rPr>
-        <w:t xml:space="preserve">Московская область, Пушкинский г.о., с. Тишково</w:t>
+        <w:t xml:space="preserve">{{ </w:t>
+      </w:r>
+      <w:r>
+        <w:rPr>
+          <w:sz w:val="28"/>
+          <w:szCs w:val="28"/>
+          <w:lang w:val="en-US"/>
+        </w:rPr>
+        <w:t>well</w:t>
+      </w:r>
+      <w:r>
+        <w:rPr>
+          <w:sz w:val="28"/>
+          <w:szCs w:val="28"/>
+        </w:rPr>
+        <w:t>_</w:t>
+      </w:r>
+      <w:r>
+        <w:rPr>
+          <w:sz w:val="28"/>
+          <w:szCs w:val="28"/>
+          <w:lang w:val="en-US"/>
+        </w:rPr>
+        <w:t>location</w:t>
+      </w:r>
+      <w:r>
+        <w:rPr>
+          <w:sz w:val="28"/>
+          <w:szCs w:val="28"/>
+        </w:rPr>
+        <w:t xml:space="preserve"> }}</w:t>
       </w:r>
     </w:p>
     <w:p>
@@ -629,7 +723,7 @@
           <w:szCs w:val="28"/>
           <w:lang w:val="en-US"/>
         </w:rPr>
-        <w:t xml:space="preserve">2023</w:t>
+        <w:t>{{ year_now }}</w:t>
       </w:r>
       <w:r>
         <w:rPr>
@@ -1772,7 +1866,7 @@
               <w:rPr>
                 <w:lang w:val="en-US"/>
               </w:rPr>
-              <w:t xml:space="preserve">Российская Федерация</w:t>
+              <w:t>{{ republic }}</w:t>
             </w:r>
           </w:p>
         </w:tc>
@@ -1829,7 +1923,7 @@
               <w:rPr>
                 <w:lang w:val="en-US"/>
               </w:rPr>
-              <w:t xml:space="preserve">Московская область</w:t>
+              <w:t>{{ region }}</w:t>
             </w:r>
           </w:p>
         </w:tc>
@@ -1889,7 +1983,7 @@
               <w:rPr>
                 <w:lang w:val="en-US"/>
               </w:rPr>
-              <w:t xml:space="preserve">Пушкинский</w:t>
+              <w:t>{{ district }}</w:t>
             </w:r>
           </w:p>
         </w:tc>
@@ -1946,7 +2040,7 @@
               <w:rPr>
                 <w:lang w:val="en-US"/>
               </w:rPr>
-              <w:t xml:space="preserve">с. Тишково</w:t>
+              <w:t>{{ location }}</w:t>
             </w:r>
           </w:p>
         </w:tc>
@@ -1980,7 +2074,7 @@
           </w:tcPr>
           <w:p>
             <w:r>
-              <w:t xml:space="preserve">Владелец скважины:</w:t>
+              <w:t>Владелец скважины:</w:t>
             </w:r>
           </w:p>
         </w:tc>
@@ -2006,7 +2100,31 @@
               <w:rPr>
                 <w:lang w:val="en-US"/>
               </w:rPr>
-              <w:t xml:space="preserve">ТСН 'Михалевский Сад'</w:t>
+              <w:t xml:space="preserve">{{ </w:t>
+            </w:r>
+            <w:r>
+              <w:rPr>
+                <w:lang w:val="en-US"/>
+              </w:rPr>
+              <w:t>well</w:t>
+            </w:r>
+            <w:r>
+              <w:rPr>
+                <w:lang w:val="en-US"/>
+              </w:rPr>
+              <w:t>_</w:t>
+            </w:r>
+            <w:r>
+              <w:rPr>
+                <w:lang w:val="en-US"/>
+              </w:rPr>
+              <w:t>owner</w:t>
+            </w:r>
+            <w:r>
+              <w:rPr>
+                <w:lang w:val="en-US"/>
+              </w:rPr>
+              <w:t xml:space="preserve"> }}</w:t>
             </w:r>
           </w:p>
         </w:tc>
@@ -2040,7 +2158,7 @@
           </w:tcPr>
           <w:p>
             <w:r>
-              <w:t xml:space="preserve">Почтовый адрес владельца:</w:t>
+              <w:t>Почтовый адрес владельца:</w:t>
             </w:r>
           </w:p>
         </w:tc>
@@ -2066,7 +2184,25 @@
               <w:rPr>
                 <w:lang w:val="en-US"/>
               </w:rPr>
-              <w:t xml:space="preserve">141207, Московская область, г Пушкино, ул Тургенева, д. 24, помещ. 28</w:t>
+              <w:t xml:space="preserve">{{ </w:t>
+            </w:r>
+            <w:r>
+              <w:t>mailing</w:t>
+            </w:r>
+            <w:r>
+              <w:rPr>
+                <w:lang w:val="en-US"/>
+              </w:rPr>
+              <w:t>_</w:t>
+            </w:r>
+            <w:r>
+              <w:t>address</w:t>
+            </w:r>
+            <w:r>
+              <w:rPr>
+                <w:lang w:val="en-US"/>
+              </w:rPr>
+              <w:t xml:space="preserve"> }}</w:t>
             </w:r>
           </w:p>
         </w:tc>
@@ -2125,7 +2261,7 @@
               <w:rPr>
                 <w:lang w:val="en-US"/>
               </w:rPr>
-              <w:t xml:space="preserve">55.4125</w:t>
+              <w:t>{{ NL }}</w:t>
             </w:r>
           </w:p>
         </w:tc>
@@ -2166,7 +2302,7 @@
               <w:rPr>
                 <w:lang w:val="en-US"/>
               </w:rPr>
-              <w:t xml:space="preserve">37.2981</w:t>
+              <w:t>{{ SL }}</w:t>
             </w:r>
           </w:p>
         </w:tc>
@@ -2242,7 +2378,7 @@
               <w:rPr>
                 <w:lang w:val="en-US"/>
               </w:rPr>
-              <w:t xml:space="preserve">177.5</w:t>
+              <w:t>{{ ground_level }}</w:t>
             </w:r>
           </w:p>
         </w:tc>
@@ -2302,7 +2438,7 @@
               <w:rPr>
                 <w:lang w:val="en-US"/>
               </w:rPr>
-              <w:t xml:space="preserve">Артезианская</w:t>
+              <w:t>{{ well_type }}</w:t>
             </w:r>
           </w:p>
         </w:tc>
@@ -2362,7 +2498,7 @@
               <w:rPr>
                 <w:lang w:val="en-US"/>
               </w:rPr>
-              <w:t xml:space="preserve">Для хозяйственно-питьевого водоснабжения</w:t>
+              <w:t>{{ well_purpose }}</w:t>
             </w:r>
           </w:p>
         </w:tc>
@@ -2448,7 +2584,7 @@
           </w:tcPr>
           <w:p>
             <w:r>
-              <w:t xml:space="preserve">Бурение производилось</w:t>
+              <w:t>Бурение производилось</w:t>
             </w:r>
           </w:p>
         </w:tc>
@@ -2474,7 +2610,28 @@
               <w:rPr>
                 <w:lang w:val="en-US"/>
               </w:rPr>
-              <w:t xml:space="preserve">вращательным</w:t>
+              <w:t xml:space="preserve">{{ </w:t>
+            </w:r>
+            <w:r>
+              <w:rPr>
+                <w:lang w:val="en-US"/>
+              </w:rPr>
+              <w:t>drilling</w:t>
+            </w:r>
+            <w:r>
+              <w:t>_</w:t>
+            </w:r>
+            <w:r>
+              <w:rPr>
+                <w:lang w:val="en-US"/>
+              </w:rPr>
+              <w:t>method</w:t>
+            </w:r>
+            <w:r>
+              <w:rPr>
+                <w:lang w:val="en-US"/>
+              </w:rPr>
+              <w:t xml:space="preserve"> }}</w:t>
             </w:r>
           </w:p>
         </w:tc>
@@ -2535,7 +2692,7 @@
               <w:rPr>
                 <w:lang w:val="en-US"/>
               </w:rPr>
-              <w:t xml:space="preserve">УРБ 2А-2</w:t>
+              <w:t>{{ rig }}</w:t>
             </w:r>
           </w:p>
         </w:tc>
@@ -2553,7 +2710,7 @@
           </w:tcPr>
           <w:p>
             <w:r>
-              <w:t xml:space="preserve">По проекту, составленному</w:t>
+              <w:t>По проекту, составленному</w:t>
             </w:r>
           </w:p>
         </w:tc>
@@ -2579,7 +2736,31 @@
               <w:rPr>
                 <w:lang w:val="en-US"/>
               </w:rPr>
-              <w:t xml:space="preserve">ООО 'Мосинжстрой'</w:t>
+              <w:t xml:space="preserve">{{ </w:t>
+            </w:r>
+            <w:r>
+              <w:rPr>
+                <w:lang w:val="en-US"/>
+              </w:rPr>
+              <w:t>project</w:t>
+            </w:r>
+            <w:r>
+              <w:rPr>
+                <w:lang w:val="en-US"/>
+              </w:rPr>
+              <w:t>_</w:t>
+            </w:r>
+            <w:r>
+              <w:rPr>
+                <w:lang w:val="en-US"/>
+              </w:rPr>
+              <w:t>owner</w:t>
+            </w:r>
+            <w:r>
+              <w:rPr>
+                <w:lang w:val="en-US"/>
+              </w:rPr>
+              <w:t xml:space="preserve"> }}</w:t>
             </w:r>
           </w:p>
         </w:tc>
@@ -2623,7 +2804,19 @@
               <w:rPr>
                 <w:lang w:val="en-US"/>
               </w:rPr>
-              <w:t xml:space="preserve">ООО 'Мосинжстрой'</w:t>
+              <w:t>{{ drilling</w:t>
+            </w:r>
+            <w:r>
+              <w:rPr>
+                <w:lang w:val="en-US"/>
+              </w:rPr>
+              <w:t>_</w:t>
+            </w:r>
+            <w:r>
+              <w:rPr>
+                <w:lang w:val="en-US"/>
+              </w:rPr>
+              <w:t>company }}</w:t>
             </w:r>
           </w:p>
         </w:tc>
@@ -2664,7 +2857,7 @@
               <w:rPr>
                 <w:lang w:val="en-US"/>
               </w:rPr>
-              <w:t xml:space="preserve">25.12.1995</w:t>
+              <w:t>{{ start }}</w:t>
             </w:r>
             <w:r>
               <w:t xml:space="preserve"> г</w:t>
@@ -2709,7 +2902,7 @@
               <w:rPr>
                 <w:lang w:val="en-US"/>
               </w:rPr>
-              <w:t xml:space="preserve">28.12.1995</w:t>
+              <w:t>{{ end }}</w:t>
             </w:r>
             <w:r>
               <w:t xml:space="preserve"> г</w:t>
@@ -2757,7 +2950,7 @@
               <w:rPr>
                 <w:lang w:val="en-US"/>
               </w:rPr>
-              <w:t xml:space="preserve">29.12.1995</w:t>
+              <w:t>{{ finishing }}</w:t>
             </w:r>
           </w:p>
         </w:tc>
@@ -4404,12 +4597,14 @@
       </w:tr>
       <w:tr>
         <w:trPr>
+          <w:cnfStyle w:val="000000100000" w:firstRow="0" w:lastRow="0" w:firstColumn="0" w:lastColumn="0" w:oddVBand="0" w:evenVBand="0" w:oddHBand="1" w:evenHBand="0" w:firstRowFirstColumn="0" w:firstRowLastColumn="0" w:lastRowFirstColumn="0" w:lastRowLastColumn="0"/>
           <w:trHeight w:val="962"/>
         </w:trPr>
         <w:tc>
           <w:tcPr>
             <w:cnfStyle w:val="001000000000" w:firstRow="0" w:lastRow="0" w:firstColumn="1" w:lastColumn="0" w:oddVBand="0" w:evenVBand="0" w:oddHBand="0" w:evenHBand="0" w:firstRowFirstColumn="0" w:firstRowLastColumn="0" w:lastRowFirstColumn="0" w:lastRowLastColumn="0"/>
-            <w:tcW w:w="1944" w:type="dxa"/>
+            <w:tcW w:w="9345" w:type="dxa"/>
+            <w:gridSpan w:val="5"/>
             <w:vAlign w:val="center"/>
           </w:tcPr>
           <w:p>
@@ -4421,130 +4616,60 @@
             </w:pPr>
             <w:r>
               <w:rPr>
+                <w:b w:val="0"/>
+                <w:bCs w:val="0"/>
                 <w:lang w:val="en-US"/>
               </w:rPr>
-              <w:t xml:space="preserve"> </w:t>
-            </w:r>
-            <w:r>
-              <w:rPr>
+              <w:t>{</w:t>
+            </w:r>
+            <w:r>
+              <w:rPr>
+                <w:b w:val="0"/>
+                <w:bCs w:val="0"/>
                 <w:lang w:val="en-US"/>
               </w:rPr>
-              <w:t xml:space="preserve">1</w:t>
-            </w:r>
-          </w:p>
-        </w:tc>
-        <w:tc>
-          <w:tcPr>
-            <w:tcW w:w="1861" w:type="dxa"/>
-            <w:vAlign w:val="center"/>
-          </w:tcPr>
-          <w:p>
-            <w:pPr>
-              <w:jc w:val="center"/>
-              <w:cnfStyle w:val="000000000000" w:firstRow="0" w:lastRow="0" w:firstColumn="0" w:lastColumn="0" w:oddVBand="0" w:evenVBand="0" w:oddHBand="0" w:evenHBand="0" w:firstRowFirstColumn="0" w:firstRowLastColumn="0" w:lastRowFirstColumn="0" w:lastRowLastColumn="0"/>
-              <w:rPr>
+              <w:t xml:space="preserve">%tr for </w:t>
+            </w:r>
+            <w:r>
+              <w:rPr>
+                <w:b w:val="0"/>
+                <w:bCs w:val="0"/>
                 <w:lang w:val="en-US"/>
               </w:rPr>
-            </w:pPr>
-            <w:r>
-              <w:rPr>
+              <w:t>elem</w:t>
+            </w:r>
+            <w:r>
+              <w:rPr>
+                <w:b w:val="0"/>
+                <w:bCs w:val="0"/>
                 <w:lang w:val="en-US"/>
               </w:rPr>
-              <w:t xml:space="preserve"> </w:t>
-            </w:r>
-            <w:r>
-              <w:rPr>
+              <w:t xml:space="preserve"> in </w:t>
+            </w:r>
+            <w:r>
+              <w:rPr>
+                <w:b w:val="0"/>
+                <w:bCs w:val="0"/>
                 <w:lang w:val="en-US"/>
               </w:rPr>
-              <w:t xml:space="preserve">N2</w:t>
-            </w:r>
-            <w:r>
-              <w:rPr>
+              <w:t>layers</w:t>
+            </w:r>
+            <w:r>
+              <w:rPr>
+                <w:b w:val="0"/>
+                <w:bCs w:val="0"/>
                 <w:lang w:val="en-US"/>
               </w:rPr>
-              <w:t xml:space="preserve"> </w:t>
-            </w:r>
-          </w:p>
-        </w:tc>
-        <w:tc>
-          <w:tcPr>
-            <w:tcW w:w="2594" w:type="dxa"/>
-            <w:vAlign w:val="center"/>
-          </w:tcPr>
-          <w:p>
-            <w:pPr>
-              <w:jc w:val="center"/>
-              <w:cnfStyle w:val="000000000000" w:firstRow="0" w:lastRow="0" w:firstColumn="0" w:lastColumn="0" w:oddVBand="0" w:evenVBand="0" w:oddHBand="0" w:evenHBand="0" w:firstRowFirstColumn="0" w:firstRowLastColumn="0" w:lastRowFirstColumn="0" w:lastRowLastColumn="0"/>
-              <w:rPr>
+              <w:t xml:space="preserve"> %</w:t>
+            </w:r>
+            <w:r>
+              <w:rPr>
+                <w:b w:val="0"/>
+                <w:bCs w:val="0"/>
                 <w:lang w:val="en-US"/>
               </w:rPr>
-            </w:pPr>
-            <w:r>
-              <w:rPr>
-                <w:lang w:val="en-US"/>
-              </w:rPr>
-              <w:t xml:space="preserve">['пески мелкие', 'пески средние', 'пески крупные']</w:t>
-            </w:r>
-          </w:p>
-          <w:p>
-            <w:pPr>
-              <w:jc w:val="center"/>
-              <w:cnfStyle w:val="000000000000" w:firstRow="0" w:lastRow="0" w:firstColumn="0" w:lastColumn="0" w:oddVBand="0" w:evenVBand="0" w:oddHBand="0" w:evenHBand="0" w:firstRowFirstColumn="0" w:firstRowLastColumn="0" w:lastRowFirstColumn="0" w:lastRowLastColumn="0"/>
-              <w:rPr>
-                <w:lang w:val="en-US"/>
-              </w:rPr>
-            </w:pPr>
-            <w:r>
-              <w:t>Прослои</w:t>
-            </w:r>
-            <w:r>
-              <w:rPr>
-                <w:lang w:val="en-US"/>
-              </w:rPr>
-              <w:t xml:space="preserve">:</w:t>
-            </w:r>
-            <w:r>
-              <w:rPr>
-                <w:lang w:val="en-US"/>
-              </w:rPr>
-              <w:t xml:space="preserve"> ['глины']</w:t>
-            </w:r>
-          </w:p>
-        </w:tc>
-        <w:tc>
-          <w:tcPr>
-            <w:tcW w:w="1501" w:type="dxa"/>
-            <w:vAlign w:val="center"/>
-          </w:tcPr>
-          <w:p>
-            <w:pPr>
-              <w:jc w:val="center"/>
-              <w:cnfStyle w:val="000000000000" w:firstRow="0" w:lastRow="0" w:firstColumn="0" w:lastColumn="0" w:oddVBand="0" w:evenVBand="0" w:oddHBand="0" w:evenHBand="0" w:firstRowFirstColumn="0" w:firstRowLastColumn="0" w:lastRowFirstColumn="0" w:lastRowLastColumn="0"/>
-              <w:rPr>
-                <w:lang w:val="en-US"/>
-              </w:rPr>
-            </w:pPr>
-            <w:r>
-              <w:rPr>
-                <w:lang w:val="en-US"/>
-              </w:rPr>
-              <w:t xml:space="preserve">45.0</w:t>
-            </w:r>
-          </w:p>
-        </w:tc>
-        <w:tc>
-          <w:tcPr>
-            <w:tcW w:w="1445" w:type="dxa"/>
-            <w:vAlign w:val="center"/>
-          </w:tcPr>
-          <w:p>
-            <w:pPr>
-              <w:jc w:val="center"/>
-              <w:cnfStyle w:val="000000000000" w:firstRow="0" w:lastRow="0" w:firstColumn="0" w:lastColumn="0" w:oddVBand="0" w:evenVBand="0" w:oddHBand="0" w:evenHBand="0" w:firstRowFirstColumn="0" w:firstRowLastColumn="0" w:lastRowFirstColumn="0" w:lastRowLastColumn="0"/>
-              <w:rPr>
-                <w:lang w:val="en-US"/>
-              </w:rPr>
-            </w:pPr>
+              <w:t>}</w:t>
+            </w:r>
           </w:p>
         </w:tc>
       </w:tr>
@@ -4575,7 +4700,19 @@
               <w:rPr>
                 <w:lang w:val="en-US"/>
               </w:rPr>
-              <w:t xml:space="preserve">2</w:t>
+              <w:t>{{ elem</w:t>
+            </w:r>
+            <w:r>
+              <w:rPr>
+                <w:lang w:val="en-US"/>
+              </w:rPr>
+              <w:t xml:space="preserve">.id </w:t>
+            </w:r>
+            <w:r>
+              <w:rPr>
+                <w:lang w:val="en-US"/>
+              </w:rPr>
+              <w:t xml:space="preserve"> }}</w:t>
             </w:r>
           </w:p>
         </w:tc>
@@ -4602,7 +4739,7 @@
               <w:rPr>
                 <w:lang w:val="en-US"/>
               </w:rPr>
-              <w:t xml:space="preserve">N1-2</w:t>
+              <w:t>{{ elem.name }}</w:t>
             </w:r>
             <w:r>
               <w:rPr>
@@ -4629,7 +4766,7 @@
               <w:rPr>
                 <w:lang w:val="en-US"/>
               </w:rPr>
-              <w:t xml:space="preserve">['суглинки', 'глины', 'супеси']</w:t>
+              <w:t>{{ elem.sediments }}</w:t>
             </w:r>
           </w:p>
           <w:p>
@@ -4647,13 +4784,25 @@
               <w:rPr>
                 <w:lang w:val="en-US"/>
               </w:rPr>
-              <w:t xml:space="preserve">:</w:t>
+              <w:t>:</w:t>
             </w:r>
             <w:r>
               <w:rPr>
                 <w:lang w:val="en-US"/>
               </w:rPr>
-              <w:t xml:space="preserve"> </w:t>
+              <w:t xml:space="preserve"> {{ elem</w:t>
+            </w:r>
+            <w:r>
+              <w:rPr>
+                <w:lang w:val="en-US"/>
+              </w:rPr>
+              <w:t>.</w:t>
+            </w:r>
+            <w:r>
+              <w:rPr>
+                <w:lang w:val="en-US"/>
+              </w:rPr>
+              <w:t>interlayers }}</w:t>
             </w:r>
           </w:p>
         </w:tc>
@@ -4674,7 +4823,7 @@
               <w:rPr>
                 <w:lang w:val="en-US"/>
               </w:rPr>
-              <w:t xml:space="preserve">10</w:t>
+              <w:t>{{ elem.thick }}</w:t>
             </w:r>
           </w:p>
         </w:tc>
@@ -4696,12 +4845,14 @@
       </w:tr>
       <w:tr>
         <w:trPr>
+          <w:cnfStyle w:val="000000100000" w:firstRow="0" w:lastRow="0" w:firstColumn="0" w:lastColumn="0" w:oddVBand="0" w:evenVBand="0" w:oddHBand="1" w:evenHBand="0" w:firstRowFirstColumn="0" w:firstRowLastColumn="0" w:lastRowFirstColumn="0" w:lastRowLastColumn="0"/>
           <w:trHeight w:val="962"/>
         </w:trPr>
         <w:tc>
           <w:tcPr>
             <w:cnfStyle w:val="001000000000" w:firstRow="0" w:lastRow="0" w:firstColumn="1" w:lastColumn="0" w:oddVBand="0" w:evenVBand="0" w:oddHBand="0" w:evenHBand="0" w:firstRowFirstColumn="0" w:firstRowLastColumn="0" w:lastRowFirstColumn="0" w:lastRowLastColumn="0"/>
-            <w:tcW w:w="1944" w:type="dxa"/>
+            <w:tcW w:w="9345" w:type="dxa"/>
+            <w:gridSpan w:val="5"/>
             <w:vAlign w:val="center"/>
           </w:tcPr>
           <w:p>
@@ -4713,568 +4864,28 @@
             </w:pPr>
             <w:r>
               <w:rPr>
+                <w:b w:val="0"/>
+                <w:bCs w:val="0"/>
                 <w:lang w:val="en-US"/>
               </w:rPr>
-              <w:t xml:space="preserve"> </w:t>
-            </w:r>
-            <w:r>
-              <w:rPr>
+              <w:t>{</w:t>
+            </w:r>
+            <w:r>
+              <w:rPr>
+                <w:b w:val="0"/>
+                <w:bCs w:val="0"/>
                 <w:lang w:val="en-US"/>
               </w:rPr>
-              <w:t xml:space="preserve">3</w:t>
-            </w:r>
-          </w:p>
-        </w:tc>
-        <w:tc>
-          <w:tcPr>
-            <w:tcW w:w="1861" w:type="dxa"/>
-            <w:vAlign w:val="center"/>
-          </w:tcPr>
-          <w:p>
-            <w:pPr>
-              <w:jc w:val="center"/>
-              <w:cnfStyle w:val="000000000000" w:firstRow="0" w:lastRow="0" w:firstColumn="0" w:lastColumn="0" w:oddVBand="0" w:evenVBand="0" w:oddHBand="0" w:evenHBand="0" w:firstRowFirstColumn="0" w:firstRowLastColumn="0" w:lastRowFirstColumn="0" w:lastRowLastColumn="0"/>
-              <w:rPr>
+              <w:t>%tr endfor %</w:t>
+            </w:r>
+            <w:r>
+              <w:rPr>
+                <w:b w:val="0"/>
+                <w:bCs w:val="0"/>
                 <w:lang w:val="en-US"/>
               </w:rPr>
-            </w:pPr>
-            <w:r>
-              <w:rPr>
-                <w:lang w:val="en-US"/>
-              </w:rPr>
-              <w:t xml:space="preserve"> </w:t>
-            </w:r>
-            <w:r>
-              <w:rPr>
-                <w:lang w:val="en-US"/>
-              </w:rPr>
-              <w:t xml:space="preserve">K1</w:t>
-            </w:r>
-            <w:r>
-              <w:rPr>
-                <w:lang w:val="en-US"/>
-              </w:rPr>
-              <w:t xml:space="preserve"> </w:t>
-            </w:r>
-          </w:p>
-        </w:tc>
-        <w:tc>
-          <w:tcPr>
-            <w:tcW w:w="2594" w:type="dxa"/>
-            <w:vAlign w:val="center"/>
-          </w:tcPr>
-          <w:p>
-            <w:pPr>
-              <w:jc w:val="center"/>
-              <w:cnfStyle w:val="000000000000" w:firstRow="0" w:lastRow="0" w:firstColumn="0" w:lastColumn="0" w:oddVBand="0" w:evenVBand="0" w:oddHBand="0" w:evenHBand="0" w:firstRowFirstColumn="0" w:firstRowLastColumn="0" w:lastRowFirstColumn="0" w:lastRowLastColumn="0"/>
-              <w:rPr>
-                <w:lang w:val="en-US"/>
-              </w:rPr>
-            </w:pPr>
-            <w:r>
-              <w:rPr>
-                <w:lang w:val="en-US"/>
-              </w:rPr>
-              <w:t xml:space="preserve">['мел', 'гнейсы', 'граниты']</w:t>
-            </w:r>
-          </w:p>
-          <w:p>
-            <w:pPr>
-              <w:jc w:val="center"/>
-              <w:cnfStyle w:val="000000000000" w:firstRow="0" w:lastRow="0" w:firstColumn="0" w:lastColumn="0" w:oddVBand="0" w:evenVBand="0" w:oddHBand="0" w:evenHBand="0" w:firstRowFirstColumn="0" w:firstRowLastColumn="0" w:lastRowFirstColumn="0" w:lastRowLastColumn="0"/>
-              <w:rPr>
-                <w:lang w:val="en-US"/>
-              </w:rPr>
-            </w:pPr>
-            <w:r>
-              <w:t>Прослои</w:t>
-            </w:r>
-            <w:r>
-              <w:rPr>
-                <w:lang w:val="en-US"/>
-              </w:rPr>
-              <w:t xml:space="preserve">:</w:t>
-            </w:r>
-            <w:r>
-              <w:rPr>
-                <w:lang w:val="en-US"/>
-              </w:rPr>
-              <w:t xml:space="preserve"> ['глины']</w:t>
-            </w:r>
-          </w:p>
-        </w:tc>
-        <w:tc>
-          <w:tcPr>
-            <w:tcW w:w="1501" w:type="dxa"/>
-            <w:vAlign w:val="center"/>
-          </w:tcPr>
-          <w:p>
-            <w:pPr>
-              <w:jc w:val="center"/>
-              <w:cnfStyle w:val="000000000000" w:firstRow="0" w:lastRow="0" w:firstColumn="0" w:lastColumn="0" w:oddVBand="0" w:evenVBand="0" w:oddHBand="0" w:evenHBand="0" w:firstRowFirstColumn="0" w:firstRowLastColumn="0" w:lastRowFirstColumn="0" w:lastRowLastColumn="0"/>
-              <w:rPr>
-                <w:lang w:val="en-US"/>
-              </w:rPr>
-            </w:pPr>
-            <w:r>
-              <w:rPr>
-                <w:lang w:val="en-US"/>
-              </w:rPr>
-              <w:t xml:space="preserve">15</w:t>
-            </w:r>
-          </w:p>
-        </w:tc>
-        <w:tc>
-          <w:tcPr>
-            <w:tcW w:w="1445" w:type="dxa"/>
-            <w:vAlign w:val="center"/>
-          </w:tcPr>
-          <w:p>
-            <w:pPr>
-              <w:jc w:val="center"/>
-              <w:cnfStyle w:val="000000000000" w:firstRow="0" w:lastRow="0" w:firstColumn="0" w:lastColumn="0" w:oddVBand="0" w:evenVBand="0" w:oddHBand="0" w:evenHBand="0" w:firstRowFirstColumn="0" w:firstRowLastColumn="0" w:lastRowFirstColumn="0" w:lastRowLastColumn="0"/>
-              <w:rPr>
-                <w:lang w:val="en-US"/>
-              </w:rPr>
-            </w:pPr>
-          </w:p>
-        </w:tc>
-      </w:tr>
-      <w:tr>
-        <w:trPr>
-          <w:trHeight w:val="962"/>
-        </w:trPr>
-        <w:tc>
-          <w:tcPr>
-            <w:cnfStyle w:val="001000000000" w:firstRow="0" w:lastRow="0" w:firstColumn="1" w:lastColumn="0" w:oddVBand="0" w:evenVBand="0" w:oddHBand="0" w:evenHBand="0" w:firstRowFirstColumn="0" w:firstRowLastColumn="0" w:lastRowFirstColumn="0" w:lastRowLastColumn="0"/>
-            <w:tcW w:w="1944" w:type="dxa"/>
-            <w:vAlign w:val="center"/>
-          </w:tcPr>
-          <w:p>
-            <w:pPr>
-              <w:jc w:val="center"/>
-              <w:rPr>
-                <w:lang w:val="en-US"/>
-              </w:rPr>
-            </w:pPr>
-            <w:r>
-              <w:rPr>
-                <w:lang w:val="en-US"/>
-              </w:rPr>
-              <w:t xml:space="preserve"> </w:t>
-            </w:r>
-            <w:r>
-              <w:rPr>
-                <w:lang w:val="en-US"/>
-              </w:rPr>
-              <w:t xml:space="preserve">4</w:t>
-            </w:r>
-          </w:p>
-        </w:tc>
-        <w:tc>
-          <w:tcPr>
-            <w:tcW w:w="1861" w:type="dxa"/>
-            <w:vAlign w:val="center"/>
-          </w:tcPr>
-          <w:p>
-            <w:pPr>
-              <w:jc w:val="center"/>
-              <w:cnfStyle w:val="000000000000" w:firstRow="0" w:lastRow="0" w:firstColumn="0" w:lastColumn="0" w:oddVBand="0" w:evenVBand="0" w:oddHBand="0" w:evenHBand="0" w:firstRowFirstColumn="0" w:firstRowLastColumn="0" w:lastRowFirstColumn="0" w:lastRowLastColumn="0"/>
-              <w:rPr>
-                <w:lang w:val="en-US"/>
-              </w:rPr>
-            </w:pPr>
-            <w:r>
-              <w:rPr>
-                <w:lang w:val="en-US"/>
-              </w:rPr>
-              <w:t xml:space="preserve"> </w:t>
-            </w:r>
-            <w:r>
-              <w:rPr>
-                <w:lang w:val="en-US"/>
-              </w:rPr>
-              <w:t xml:space="preserve">T3</w:t>
-            </w:r>
-            <w:r>
-              <w:rPr>
-                <w:lang w:val="en-US"/>
-              </w:rPr>
-              <w:t xml:space="preserve"> </w:t>
-            </w:r>
-          </w:p>
-        </w:tc>
-        <w:tc>
-          <w:tcPr>
-            <w:tcW w:w="2594" w:type="dxa"/>
-            <w:vAlign w:val="center"/>
-          </w:tcPr>
-          <w:p>
-            <w:pPr>
-              <w:jc w:val="center"/>
-              <w:cnfStyle w:val="000000000000" w:firstRow="0" w:lastRow="0" w:firstColumn="0" w:lastColumn="0" w:oddVBand="0" w:evenVBand="0" w:oddHBand="0" w:evenHBand="0" w:firstRowFirstColumn="0" w:firstRowLastColumn="0" w:lastRowFirstColumn="0" w:lastRowLastColumn="0"/>
-              <w:rPr>
-                <w:lang w:val="en-US"/>
-              </w:rPr>
-            </w:pPr>
-            <w:r>
-              <w:rPr>
-                <w:lang w:val="en-US"/>
-              </w:rPr>
-              <w:t xml:space="preserve">['известняки', 'доломиты']</w:t>
-            </w:r>
-          </w:p>
-          <w:p>
-            <w:pPr>
-              <w:jc w:val="center"/>
-              <w:cnfStyle w:val="000000000000" w:firstRow="0" w:lastRow="0" w:firstColumn="0" w:lastColumn="0" w:oddVBand="0" w:evenVBand="0" w:oddHBand="0" w:evenHBand="0" w:firstRowFirstColumn="0" w:firstRowLastColumn="0" w:lastRowFirstColumn="0" w:lastRowLastColumn="0"/>
-              <w:rPr>
-                <w:lang w:val="en-US"/>
-              </w:rPr>
-            </w:pPr>
-            <w:r>
-              <w:t>Прослои</w:t>
-            </w:r>
-            <w:r>
-              <w:rPr>
-                <w:lang w:val="en-US"/>
-              </w:rPr>
-              <w:t xml:space="preserve">:</w:t>
-            </w:r>
-            <w:r>
-              <w:rPr>
-                <w:lang w:val="en-US"/>
-              </w:rPr>
-              <w:t xml:space="preserve"> ['глины']</w:t>
-            </w:r>
-          </w:p>
-        </w:tc>
-        <w:tc>
-          <w:tcPr>
-            <w:tcW w:w="1501" w:type="dxa"/>
-            <w:vAlign w:val="center"/>
-          </w:tcPr>
-          <w:p>
-            <w:pPr>
-              <w:jc w:val="center"/>
-              <w:cnfStyle w:val="000000000000" w:firstRow="0" w:lastRow="0" w:firstColumn="0" w:lastColumn="0" w:oddVBand="0" w:evenVBand="0" w:oddHBand="0" w:evenHBand="0" w:firstRowFirstColumn="0" w:firstRowLastColumn="0" w:lastRowFirstColumn="0" w:lastRowLastColumn="0"/>
-              <w:rPr>
-                <w:lang w:val="en-US"/>
-              </w:rPr>
-            </w:pPr>
-            <w:r>
-              <w:rPr>
-                <w:lang w:val="en-US"/>
-              </w:rPr>
-              <w:t xml:space="preserve">25</w:t>
-            </w:r>
-          </w:p>
-        </w:tc>
-        <w:tc>
-          <w:tcPr>
-            <w:tcW w:w="1445" w:type="dxa"/>
-            <w:vAlign w:val="center"/>
-          </w:tcPr>
-          <w:p>
-            <w:pPr>
-              <w:jc w:val="center"/>
-              <w:cnfStyle w:val="000000000000" w:firstRow="0" w:lastRow="0" w:firstColumn="0" w:lastColumn="0" w:oddVBand="0" w:evenVBand="0" w:oddHBand="0" w:evenHBand="0" w:firstRowFirstColumn="0" w:firstRowLastColumn="0" w:lastRowFirstColumn="0" w:lastRowLastColumn="0"/>
-              <w:rPr>
-                <w:lang w:val="en-US"/>
-              </w:rPr>
-            </w:pPr>
-          </w:p>
-        </w:tc>
-      </w:tr>
-      <w:tr>
-        <w:trPr>
-          <w:trHeight w:val="962"/>
-        </w:trPr>
-        <w:tc>
-          <w:tcPr>
-            <w:cnfStyle w:val="001000000000" w:firstRow="0" w:lastRow="0" w:firstColumn="1" w:lastColumn="0" w:oddVBand="0" w:evenVBand="0" w:oddHBand="0" w:evenHBand="0" w:firstRowFirstColumn="0" w:firstRowLastColumn="0" w:lastRowFirstColumn="0" w:lastRowLastColumn="0"/>
-            <w:tcW w:w="1944" w:type="dxa"/>
-            <w:vAlign w:val="center"/>
-          </w:tcPr>
-          <w:p>
-            <w:pPr>
-              <w:jc w:val="center"/>
-              <w:rPr>
-                <w:lang w:val="en-US"/>
-              </w:rPr>
-            </w:pPr>
-            <w:r>
-              <w:rPr>
-                <w:lang w:val="en-US"/>
-              </w:rPr>
-              <w:t xml:space="preserve"> </w:t>
-            </w:r>
-            <w:r>
-              <w:rPr>
-                <w:lang w:val="en-US"/>
-              </w:rPr>
-              <w:t xml:space="preserve">5</w:t>
-            </w:r>
-          </w:p>
-        </w:tc>
-        <w:tc>
-          <w:tcPr>
-            <w:tcW w:w="1861" w:type="dxa"/>
-            <w:vAlign w:val="center"/>
-          </w:tcPr>
-          <w:p>
-            <w:pPr>
-              <w:jc w:val="center"/>
-              <w:cnfStyle w:val="000000000000" w:firstRow="0" w:lastRow="0" w:firstColumn="0" w:lastColumn="0" w:oddVBand="0" w:evenVBand="0" w:oddHBand="0" w:evenHBand="0" w:firstRowFirstColumn="0" w:firstRowLastColumn="0" w:lastRowFirstColumn="0" w:lastRowLastColumn="0"/>
-              <w:rPr>
-                <w:lang w:val="en-US"/>
-              </w:rPr>
-            </w:pPr>
-            <w:r>
-              <w:rPr>
-                <w:lang w:val="en-US"/>
-              </w:rPr>
-              <w:t xml:space="preserve"> </w:t>
-            </w:r>
-            <w:r>
-              <w:rPr>
-                <w:lang w:val="en-US"/>
-              </w:rPr>
-              <w:t xml:space="preserve">T2</w:t>
-            </w:r>
-            <w:r>
-              <w:rPr>
-                <w:lang w:val="en-US"/>
-              </w:rPr>
-              <w:t xml:space="preserve"> </w:t>
-            </w:r>
-          </w:p>
-        </w:tc>
-        <w:tc>
-          <w:tcPr>
-            <w:tcW w:w="2594" w:type="dxa"/>
-            <w:vAlign w:val="center"/>
-          </w:tcPr>
-          <w:p>
-            <w:pPr>
-              <w:jc w:val="center"/>
-              <w:cnfStyle w:val="000000000000" w:firstRow="0" w:lastRow="0" w:firstColumn="0" w:lastColumn="0" w:oddVBand="0" w:evenVBand="0" w:oddHBand="0" w:evenHBand="0" w:firstRowFirstColumn="0" w:firstRowLastColumn="0" w:lastRowFirstColumn="0" w:lastRowLastColumn="0"/>
-              <w:rPr>
-                <w:lang w:val="en-US"/>
-              </w:rPr>
-            </w:pPr>
-            <w:r>
-              <w:rPr>
-                <w:lang w:val="en-US"/>
-              </w:rPr>
-              <w:t xml:space="preserve">['известняки', 'доломиты']</w:t>
-            </w:r>
-          </w:p>
-          <w:p>
-            <w:pPr>
-              <w:jc w:val="center"/>
-              <w:cnfStyle w:val="000000000000" w:firstRow="0" w:lastRow="0" w:firstColumn="0" w:lastColumn="0" w:oddVBand="0" w:evenVBand="0" w:oddHBand="0" w:evenHBand="0" w:firstRowFirstColumn="0" w:firstRowLastColumn="0" w:lastRowFirstColumn="0" w:lastRowLastColumn="0"/>
-              <w:rPr>
-                <w:lang w:val="en-US"/>
-              </w:rPr>
-            </w:pPr>
-            <w:r>
-              <w:t>Прослои</w:t>
-            </w:r>
-            <w:r>
-              <w:rPr>
-                <w:lang w:val="en-US"/>
-              </w:rPr>
-              <w:t xml:space="preserve">:</w:t>
-            </w:r>
-            <w:r>
-              <w:rPr>
-                <w:lang w:val="en-US"/>
-              </w:rPr>
-              <w:t xml:space="preserve"> </w:t>
-            </w:r>
-          </w:p>
-        </w:tc>
-        <w:tc>
-          <w:tcPr>
-            <w:tcW w:w="1501" w:type="dxa"/>
-            <w:vAlign w:val="center"/>
-          </w:tcPr>
-          <w:p>
-            <w:pPr>
-              <w:jc w:val="center"/>
-              <w:cnfStyle w:val="000000000000" w:firstRow="0" w:lastRow="0" w:firstColumn="0" w:lastColumn="0" w:oddVBand="0" w:evenVBand="0" w:oddHBand="0" w:evenHBand="0" w:firstRowFirstColumn="0" w:firstRowLastColumn="0" w:lastRowFirstColumn="0" w:lastRowLastColumn="0"/>
-              <w:rPr>
-                <w:lang w:val="en-US"/>
-              </w:rPr>
-            </w:pPr>
-            <w:r>
-              <w:rPr>
-                <w:lang w:val="en-US"/>
-              </w:rPr>
-              <w:t xml:space="preserve">10</w:t>
-            </w:r>
-          </w:p>
-        </w:tc>
-        <w:tc>
-          <w:tcPr>
-            <w:tcW w:w="1445" w:type="dxa"/>
-            <w:vAlign w:val="center"/>
-          </w:tcPr>
-          <w:p>
-            <w:pPr>
-              <w:jc w:val="center"/>
-              <w:cnfStyle w:val="000000000000" w:firstRow="0" w:lastRow="0" w:firstColumn="0" w:lastColumn="0" w:oddVBand="0" w:evenVBand="0" w:oddHBand="0" w:evenHBand="0" w:firstRowFirstColumn="0" w:firstRowLastColumn="0" w:lastRowFirstColumn="0" w:lastRowLastColumn="0"/>
-              <w:rPr>
-                <w:lang w:val="en-US"/>
-              </w:rPr>
-            </w:pPr>
-          </w:p>
-        </w:tc>
-      </w:tr>
-      <w:tr>
-        <w:trPr>
-          <w:trHeight w:val="962"/>
-        </w:trPr>
-        <w:tc>
-          <w:tcPr>
-            <w:cnfStyle w:val="001000000000" w:firstRow="0" w:lastRow="0" w:firstColumn="1" w:lastColumn="0" w:oddVBand="0" w:evenVBand="0" w:oddHBand="0" w:evenHBand="0" w:firstRowFirstColumn="0" w:firstRowLastColumn="0" w:lastRowFirstColumn="0" w:lastRowLastColumn="0"/>
-            <w:tcW w:w="1944" w:type="dxa"/>
-            <w:vAlign w:val="center"/>
-          </w:tcPr>
-          <w:p>
-            <w:pPr>
-              <w:jc w:val="center"/>
-              <w:rPr>
-                <w:lang w:val="en-US"/>
-              </w:rPr>
-            </w:pPr>
-            <w:r>
-              <w:rPr>
-                <w:lang w:val="en-US"/>
-              </w:rPr>
-              <w:t xml:space="preserve"> </w:t>
-            </w:r>
-            <w:r>
-              <w:rPr>
-                <w:lang w:val="en-US"/>
-              </w:rPr>
-              <w:t xml:space="preserve">6</w:t>
-            </w:r>
-          </w:p>
-        </w:tc>
-        <w:tc>
-          <w:tcPr>
-            <w:tcW w:w="1861" w:type="dxa"/>
-            <w:vAlign w:val="center"/>
-          </w:tcPr>
-          <w:p>
-            <w:pPr>
-              <w:jc w:val="center"/>
-              <w:cnfStyle w:val="000000000000" w:firstRow="0" w:lastRow="0" w:firstColumn="0" w:lastColumn="0" w:oddVBand="0" w:evenVBand="0" w:oddHBand="0" w:evenHBand="0" w:firstRowFirstColumn="0" w:firstRowLastColumn="0" w:lastRowFirstColumn="0" w:lastRowLastColumn="0"/>
-              <w:rPr>
-                <w:lang w:val="en-US"/>
-              </w:rPr>
-            </w:pPr>
-            <w:r>
-              <w:rPr>
-                <w:lang w:val="en-US"/>
-              </w:rPr>
-              <w:t xml:space="preserve"> </w:t>
-            </w:r>
-            <w:r>
-              <w:rPr>
-                <w:lang w:val="en-US"/>
-              </w:rPr>
-              <w:t xml:space="preserve">T1kus-kus</w:t>
-            </w:r>
-            <w:r>
-              <w:rPr>
-                <w:lang w:val="en-US"/>
-              </w:rPr>
-              <w:t xml:space="preserve"> </w:t>
-            </w:r>
-          </w:p>
-        </w:tc>
-        <w:tc>
-          <w:tcPr>
-            <w:tcW w:w="2594" w:type="dxa"/>
-            <w:vAlign w:val="center"/>
-          </w:tcPr>
-          <w:p>
-            <w:pPr>
-              <w:jc w:val="center"/>
-              <w:cnfStyle w:val="000000000000" w:firstRow="0" w:lastRow="0" w:firstColumn="0" w:lastColumn="0" w:oddVBand="0" w:evenVBand="0" w:oddHBand="0" w:evenHBand="0" w:firstRowFirstColumn="0" w:firstRowLastColumn="0" w:lastRowFirstColumn="0" w:lastRowLastColumn="0"/>
-              <w:rPr>
-                <w:lang w:val="en-US"/>
-              </w:rPr>
-            </w:pPr>
-            <w:r>
-              <w:rPr>
-                <w:lang w:val="en-US"/>
-              </w:rPr>
-              <w:t xml:space="preserve">['известняки', 'доломиты']</w:t>
-            </w:r>
-          </w:p>
-          <w:p>
-            <w:pPr>
-              <w:jc w:val="center"/>
-              <w:cnfStyle w:val="000000000000" w:firstRow="0" w:lastRow="0" w:firstColumn="0" w:lastColumn="0" w:oddVBand="0" w:evenVBand="0" w:oddHBand="0" w:evenHBand="0" w:firstRowFirstColumn="0" w:firstRowLastColumn="0" w:lastRowFirstColumn="0" w:lastRowLastColumn="0"/>
-              <w:rPr>
-                <w:lang w:val="en-US"/>
-              </w:rPr>
-            </w:pPr>
-            <w:r>
-              <w:t>Прослои</w:t>
-            </w:r>
-            <w:r>
-              <w:rPr>
-                <w:lang w:val="en-US"/>
-              </w:rPr>
-              <w:t xml:space="preserve">:</w:t>
-            </w:r>
-            <w:r>
-              <w:rPr>
-                <w:lang w:val="en-US"/>
-              </w:rPr>
-              <w:t xml:space="preserve"> </w:t>
-            </w:r>
-          </w:p>
-        </w:tc>
-        <w:tc>
-          <w:tcPr>
-            <w:tcW w:w="1501" w:type="dxa"/>
-            <w:vAlign w:val="center"/>
-          </w:tcPr>
-          <w:p>
-            <w:pPr>
-              <w:jc w:val="center"/>
-              <w:cnfStyle w:val="000000000000" w:firstRow="0" w:lastRow="0" w:firstColumn="0" w:lastColumn="0" w:oddVBand="0" w:evenVBand="0" w:oddHBand="0" w:evenHBand="0" w:firstRowFirstColumn="0" w:firstRowLastColumn="0" w:lastRowFirstColumn="0" w:lastRowLastColumn="0"/>
-              <w:rPr>
-                <w:lang w:val="en-US"/>
-              </w:rPr>
-            </w:pPr>
-            <w:r>
-              <w:rPr>
-                <w:lang w:val="en-US"/>
-              </w:rPr>
-              <w:t xml:space="preserve">10</w:t>
-            </w:r>
-          </w:p>
-        </w:tc>
-        <w:tc>
-          <w:tcPr>
-            <w:tcW w:w="1445" w:type="dxa"/>
-            <w:vAlign w:val="center"/>
-          </w:tcPr>
-          <w:p>
-            <w:pPr>
-              <w:jc w:val="center"/>
-              <w:cnfStyle w:val="000000000000" w:firstRow="0" w:lastRow="0" w:firstColumn="0" w:lastColumn="0" w:oddVBand="0" w:evenVBand="0" w:oddHBand="0" w:evenHBand="0" w:firstRowFirstColumn="0" w:firstRowLastColumn="0" w:lastRowFirstColumn="0" w:lastRowLastColumn="0"/>
-              <w:rPr>
-                <w:lang w:val="en-US"/>
-              </w:rPr>
-            </w:pPr>
+              <w:t>}</w:t>
+            </w:r>
           </w:p>
         </w:tc>
       </w:tr>

</xml_diff>